<commit_message>
Added workflow selection to batch mode
</commit_message>
<xml_diff>
--- a/ComfyUI GUI Testing.docx
+++ b/ComfyUI GUI Testing.docx
@@ -5,42 +5,351 @@
     <w:p>
       <w:pPr>
         <w:pStyle w:val="Title"/>
+        <w:spacing w:after="0"/>
       </w:pPr>
+      <w:proofErr w:type="spellStart"/>
       <w:r>
-        <w:t>ComfyUI GUI Testing</w:t>
+        <w:t>ComfyUI</w:t>
+      </w:r>
+      <w:proofErr w:type="spellEnd"/>
+      <w:r>
+        <w:t xml:space="preserve"> GUI Testing</w:t>
       </w:r>
     </w:p>
-    <w:p/>
+    <w:p>
+      <w:pPr>
+        <w:spacing w:after="0"/>
+      </w:pPr>
+    </w:p>
     <w:p>
       <w:pPr>
         <w:pStyle w:val="Heading1"/>
+        <w:spacing w:before="0" w:after="0"/>
       </w:pPr>
       <w:r>
         <w:t>Main Window</w:t>
       </w:r>
     </w:p>
-    <w:p/>
     <w:p>
+      <w:pPr>
+        <w:spacing w:after="0"/>
+      </w:pPr>
+    </w:p>
+    <w:p>
+      <w:pPr>
+        <w:pStyle w:val="Heading2"/>
+        <w:spacing w:before="0" w:after="0"/>
+      </w:pPr>
       <w:r>
-        <w:t>workflows</w:t>
+        <w:t>W</w:t>
+      </w:r>
+      <w:r>
+        <w:t>orkflows</w:t>
       </w:r>
     </w:p>
-    <w:p/>
+    <w:p>
+      <w:pPr>
+        <w:spacing w:after="0"/>
+      </w:pPr>
+      <w:r>
+        <w:t>tested workflows</w:t>
+      </w:r>
+    </w:p>
+    <w:p>
+      <w:pPr>
+        <w:spacing w:after="0"/>
+      </w:pPr>
+      <w:r>
+        <w:t xml:space="preserve">workflows located: </w:t>
+      </w:r>
+      <w:r>
+        <w:t>D:\Work\StabilityMatrix\Data\Packages\ComfyUI\user\default\workflows</w:t>
+      </w:r>
+    </w:p>
+    <w:p>
+      <w:pPr>
+        <w:spacing w:after="0"/>
+      </w:pPr>
+      <w:r>
+        <w:t>GPU RTX 4080 16GB</w:t>
+      </w:r>
+    </w:p>
+    <w:p>
+      <w:pPr>
+        <w:spacing w:after="0"/>
+      </w:pPr>
+      <w:r>
+        <w:t>images set to 512x512</w:t>
+      </w:r>
+    </w:p>
+    <w:tbl>
+      <w:tblPr>
+        <w:tblStyle w:val="TableGrid"/>
+        <w:tblW w:w="0" w:type="auto"/>
+        <w:tblLook w:val="04A0" w:firstRow="1" w:lastRow="0" w:firstColumn="1" w:lastColumn="0" w:noHBand="0" w:noVBand="1"/>
+      </w:tblPr>
+      <w:tblGrid>
+        <w:gridCol w:w="3295"/>
+        <w:gridCol w:w="3028"/>
+        <w:gridCol w:w="3027"/>
+      </w:tblGrid>
+      <w:tr>
+        <w:tc>
+          <w:tcPr>
+            <w:tcW w:w="3295" w:type="dxa"/>
+          </w:tcPr>
+          <w:p>
+            <w:r>
+              <w:t>Workflows</w:t>
+            </w:r>
+          </w:p>
+        </w:tc>
+        <w:tc>
+          <w:tcPr>
+            <w:tcW w:w="3028" w:type="dxa"/>
+          </w:tcPr>
+          <w:p>
+            <w:r>
+              <w:t>Status</w:t>
+            </w:r>
+          </w:p>
+        </w:tc>
+        <w:tc>
+          <w:tcPr>
+            <w:tcW w:w="3027" w:type="dxa"/>
+          </w:tcPr>
+          <w:p>
+            <w:r>
+              <w:t>Notes</w:t>
+            </w:r>
+          </w:p>
+        </w:tc>
+      </w:tr>
+      <w:tr>
+        <w:tc>
+          <w:tcPr>
+            <w:tcW w:w="3295" w:type="dxa"/>
+          </w:tcPr>
+          <w:p>
+            <w:r>
+              <w:t>image_z_image_turbo_t</w:t>
+            </w:r>
+            <w:proofErr w:type="gramStart"/>
+            <w:r>
+              <w:t>1.json</w:t>
+            </w:r>
+            <w:proofErr w:type="gramEnd"/>
+          </w:p>
+        </w:tc>
+        <w:tc>
+          <w:tcPr>
+            <w:tcW w:w="3028" w:type="dxa"/>
+          </w:tcPr>
+          <w:p>
+            <w:r>
+              <w:t>Work, Default</w:t>
+            </w:r>
+          </w:p>
+        </w:tc>
+        <w:tc>
+          <w:tcPr>
+            <w:tcW w:w="3027" w:type="dxa"/>
+          </w:tcPr>
+          <w:p>
+            <w:r>
+              <w:t>Best images, ~7sec</w:t>
+            </w:r>
+          </w:p>
+        </w:tc>
+      </w:tr>
+      <w:tr>
+        <w:tc>
+          <w:tcPr>
+            <w:tcW w:w="3295" w:type="dxa"/>
+          </w:tcPr>
+          <w:p>
+            <w:proofErr w:type="spellStart"/>
+            <w:r>
+              <w:t>JuggernautXL.json</w:t>
+            </w:r>
+            <w:proofErr w:type="spellEnd"/>
+          </w:p>
+        </w:tc>
+        <w:tc>
+          <w:tcPr>
+            <w:tcW w:w="3028" w:type="dxa"/>
+          </w:tcPr>
+          <w:p>
+            <w:r>
+              <w:t>Work</w:t>
+            </w:r>
+            <w:r>
+              <w:t>, rare image error</w:t>
+            </w:r>
+          </w:p>
+        </w:tc>
+        <w:tc>
+          <w:tcPr>
+            <w:tcW w:w="3027" w:type="dxa"/>
+          </w:tcPr>
+          <w:p>
+            <w:r>
+              <w:t>Images good,</w:t>
+            </w:r>
+            <w:r>
+              <w:t xml:space="preserve"> doesn’t always follow prompts well,</w:t>
+            </w:r>
+            <w:r>
+              <w:t xml:space="preserve"> </w:t>
+            </w:r>
+            <w:r>
+              <w:t>~2.5sec</w:t>
+            </w:r>
+          </w:p>
+        </w:tc>
+      </w:tr>
+      <w:tr>
+        <w:tc>
+          <w:tcPr>
+            <w:tcW w:w="3295" w:type="dxa"/>
+          </w:tcPr>
+          <w:p>
+            <w:proofErr w:type="spellStart"/>
+            <w:r>
+              <w:t>flux_</w:t>
+            </w:r>
+            <w:proofErr w:type="gramStart"/>
+            <w:r>
+              <w:t>quick.json</w:t>
+            </w:r>
+            <w:proofErr w:type="spellEnd"/>
+            <w:proofErr w:type="gramEnd"/>
+          </w:p>
+        </w:tc>
+        <w:tc>
+          <w:tcPr>
+            <w:tcW w:w="3028" w:type="dxa"/>
+          </w:tcPr>
+          <w:p/>
+        </w:tc>
+        <w:tc>
+          <w:tcPr>
+            <w:tcW w:w="3027" w:type="dxa"/>
+          </w:tcPr>
+          <w:p/>
+        </w:tc>
+      </w:tr>
+      <w:tr>
+        <w:tc>
+          <w:tcPr>
+            <w:tcW w:w="3295" w:type="dxa"/>
+          </w:tcPr>
+          <w:p>
+            <w:r>
+              <w:t>SDXLturbo_Quick2.json</w:t>
+            </w:r>
+          </w:p>
+        </w:tc>
+        <w:tc>
+          <w:tcPr>
+            <w:tcW w:w="3028" w:type="dxa"/>
+          </w:tcPr>
+          <w:p/>
+        </w:tc>
+        <w:tc>
+          <w:tcPr>
+            <w:tcW w:w="3027" w:type="dxa"/>
+          </w:tcPr>
+          <w:p/>
+        </w:tc>
+      </w:tr>
+      <w:tr>
+        <w:tc>
+          <w:tcPr>
+            <w:tcW w:w="3295" w:type="dxa"/>
+          </w:tcPr>
+          <w:p>
+            <w:r>
+              <w:t xml:space="preserve">Qwen Image </w:t>
+            </w:r>
+            <w:proofErr w:type="spellStart"/>
+            <w:r>
+              <w:t>Rapid.json</w:t>
+            </w:r>
+            <w:proofErr w:type="spellEnd"/>
+          </w:p>
+        </w:tc>
+        <w:tc>
+          <w:tcPr>
+            <w:tcW w:w="3028" w:type="dxa"/>
+          </w:tcPr>
+          <w:p/>
+        </w:tc>
+        <w:tc>
+          <w:tcPr>
+            <w:tcW w:w="3027" w:type="dxa"/>
+          </w:tcPr>
+          <w:p/>
+        </w:tc>
+      </w:tr>
+      <w:tr>
+        <w:tc>
+          <w:tcPr>
+            <w:tcW w:w="3295" w:type="dxa"/>
+          </w:tcPr>
+          <w:p/>
+        </w:tc>
+        <w:tc>
+          <w:tcPr>
+            <w:tcW w:w="3028" w:type="dxa"/>
+          </w:tcPr>
+          <w:p/>
+        </w:tc>
+        <w:tc>
+          <w:tcPr>
+            <w:tcW w:w="3027" w:type="dxa"/>
+          </w:tcPr>
+          <w:p/>
+        </w:tc>
+      </w:tr>
+    </w:tbl>
+    <w:p>
+      <w:pPr>
+        <w:spacing w:after="0"/>
+      </w:pPr>
+    </w:p>
+    <w:p>
+      <w:pPr>
+        <w:spacing w:after="0"/>
+      </w:pPr>
+    </w:p>
     <w:p>
       <w:pPr>
         <w:pStyle w:val="Heading1"/>
+        <w:spacing w:before="0" w:after="0"/>
       </w:pPr>
       <w:r>
         <w:t>Batch Mode</w:t>
       </w:r>
     </w:p>
-    <w:p/>
     <w:p>
+      <w:pPr>
+        <w:spacing w:after="0"/>
+      </w:pPr>
+    </w:p>
+    <w:p>
+      <w:pPr>
+        <w:spacing w:after="0"/>
+      </w:pPr>
       <w:r>
         <w:t>Image prompt generation</w:t>
       </w:r>
     </w:p>
-    <w:p/>
+    <w:p>
+      <w:pPr>
+        <w:spacing w:after="0"/>
+      </w:pPr>
+    </w:p>
     <w:tbl>
       <w:tblPr>
         <w:tblStyle w:val="TableGrid"/>
@@ -58,17 +367,46 @@
             <w:tcW w:w="3116" w:type="dxa"/>
           </w:tcPr>
           <w:p>
-            <w:r>
-              <w:t>Ollama Model</w:t>
-            </w:r>
-          </w:p>
-        </w:tc>
-        <w:tc>
-          <w:tcPr>
-            <w:tcW w:w="3117" w:type="dxa"/>
-          </w:tcPr>
-          <w:p>
-            <w:r>
+            <w:pPr>
+              <w:rPr>
+                <w:b/>
+                <w:bCs/>
+              </w:rPr>
+            </w:pPr>
+            <w:proofErr w:type="spellStart"/>
+            <w:r>
+              <w:rPr>
+                <w:b/>
+                <w:bCs/>
+              </w:rPr>
+              <w:t>Ollama</w:t>
+            </w:r>
+            <w:proofErr w:type="spellEnd"/>
+            <w:r>
+              <w:rPr>
+                <w:b/>
+                <w:bCs/>
+              </w:rPr>
+              <w:t xml:space="preserve"> Model</w:t>
+            </w:r>
+          </w:p>
+        </w:tc>
+        <w:tc>
+          <w:tcPr>
+            <w:tcW w:w="3117" w:type="dxa"/>
+          </w:tcPr>
+          <w:p>
+            <w:pPr>
+              <w:rPr>
+                <w:b/>
+                <w:bCs/>
+              </w:rPr>
+            </w:pPr>
+            <w:r>
+              <w:rPr>
+                <w:b/>
+                <w:bCs/>
+              </w:rPr>
               <w:t>Status</w:t>
             </w:r>
           </w:p>
@@ -77,6 +415,56 @@
           <w:tcPr>
             <w:tcW w:w="3117" w:type="dxa"/>
           </w:tcPr>
+          <w:p>
+            <w:pPr>
+              <w:rPr>
+                <w:b/>
+                <w:bCs/>
+              </w:rPr>
+            </w:pPr>
+            <w:r>
+              <w:rPr>
+                <w:b/>
+                <w:bCs/>
+              </w:rPr>
+              <w:t>Notes</w:t>
+            </w:r>
+          </w:p>
+        </w:tc>
+      </w:tr>
+      <w:tr>
+        <w:tc>
+          <w:tcPr>
+            <w:tcW w:w="3116" w:type="dxa"/>
+          </w:tcPr>
+          <w:p>
+            <w:r>
+              <w:t>wizardlm</w:t>
+            </w:r>
+            <w:proofErr w:type="gramStart"/>
+            <w:r>
+              <w:t>2:latest</w:t>
+            </w:r>
+            <w:proofErr w:type="gramEnd"/>
+            <w:r>
+              <w:t xml:space="preserve">         </w:t>
+            </w:r>
+          </w:p>
+        </w:tc>
+        <w:tc>
+          <w:tcPr>
+            <w:tcW w:w="3117" w:type="dxa"/>
+          </w:tcPr>
+          <w:p>
+            <w:r>
+              <w:t>errors</w:t>
+            </w:r>
+          </w:p>
+        </w:tc>
+        <w:tc>
+          <w:tcPr>
+            <w:tcW w:w="3117" w:type="dxa"/>
+          </w:tcPr>
           <w:p/>
         </w:tc>
       </w:tr>
@@ -87,7 +475,15 @@
           </w:tcPr>
           <w:p>
             <w:r>
-              <w:t xml:space="preserve">wizardlm2:latest         </w:t>
+              <w:t>phi4-</w:t>
+            </w:r>
+            <w:proofErr w:type="gramStart"/>
+            <w:r>
+              <w:t>mini:latest</w:t>
+            </w:r>
+            <w:proofErr w:type="gramEnd"/>
+            <w:r>
+              <w:t xml:space="preserve">         </w:t>
             </w:r>
           </w:p>
         </w:tc>
@@ -115,7 +511,50 @@
           </w:tcPr>
           <w:p>
             <w:r>
-              <w:t xml:space="preserve">phi4-mini:latest         </w:t>
+              <w:t xml:space="preserve">kimi-k2:1t-cloud         </w:t>
+            </w:r>
+          </w:p>
+        </w:tc>
+        <w:tc>
+          <w:tcPr>
+            <w:tcW w:w="3117" w:type="dxa"/>
+          </w:tcPr>
+          <w:p>
+            <w:r>
+              <w:t>Looks good</w:t>
+            </w:r>
+            <w:r>
+              <w:t xml:space="preserve"> (seem to work the best overall)</w:t>
+            </w:r>
+          </w:p>
+        </w:tc>
+        <w:tc>
+          <w:tcPr>
+            <w:tcW w:w="3117" w:type="dxa"/>
+          </w:tcPr>
+          <w:p>
+            <w:r>
+              <w:t>~2min</w:t>
+            </w:r>
+          </w:p>
+        </w:tc>
+      </w:tr>
+      <w:tr>
+        <w:tc>
+          <w:tcPr>
+            <w:tcW w:w="3116" w:type="dxa"/>
+          </w:tcPr>
+          <w:p>
+            <w:r>
+              <w:t>glm-4.</w:t>
+            </w:r>
+            <w:proofErr w:type="gramStart"/>
+            <w:r>
+              <w:t>6:cloud</w:t>
+            </w:r>
+            <w:proofErr w:type="gramEnd"/>
+            <w:r>
+              <w:t xml:space="preserve">            </w:t>
             </w:r>
           </w:p>
         </w:tc>
@@ -143,70 +582,15 @@
           </w:tcPr>
           <w:p>
             <w:r>
-              <w:t xml:space="preserve">kimi-k2:1t-cloud         </w:t>
-            </w:r>
-          </w:p>
-        </w:tc>
-        <w:tc>
-          <w:tcPr>
-            <w:tcW w:w="3117" w:type="dxa"/>
-          </w:tcPr>
-          <w:p>
-            <w:r>
-              <w:t>Looks good</w:t>
-            </w:r>
-            <w:r>
-              <w:t xml:space="preserve"> (seem to work the best overall)</w:t>
-            </w:r>
-          </w:p>
-        </w:tc>
-        <w:tc>
-          <w:tcPr>
-            <w:tcW w:w="3117" w:type="dxa"/>
-          </w:tcPr>
-          <w:p>
-            <w:r>
-              <w:t>~2min</w:t>
-            </w:r>
-          </w:p>
-        </w:tc>
-      </w:tr>
-      <w:tr>
-        <w:tc>
-          <w:tcPr>
-            <w:tcW w:w="3116" w:type="dxa"/>
-          </w:tcPr>
-          <w:p>
-            <w:r>
-              <w:t xml:space="preserve">glm-4.6:cloud            </w:t>
-            </w:r>
-          </w:p>
-        </w:tc>
-        <w:tc>
-          <w:tcPr>
-            <w:tcW w:w="3117" w:type="dxa"/>
-          </w:tcPr>
-          <w:p>
-            <w:r>
-              <w:t>errors</w:t>
-            </w:r>
-          </w:p>
-        </w:tc>
-        <w:tc>
-          <w:tcPr>
-            <w:tcW w:w="3117" w:type="dxa"/>
-          </w:tcPr>
-          <w:p/>
-        </w:tc>
-      </w:tr>
-      <w:tr>
-        <w:tc>
-          <w:tcPr>
-            <w:tcW w:w="3116" w:type="dxa"/>
-          </w:tcPr>
-          <w:p>
-            <w:r>
-              <w:t xml:space="preserve">minimax-m2:cloud         </w:t>
+              <w:t>minimax-m</w:t>
+            </w:r>
+            <w:proofErr w:type="gramStart"/>
+            <w:r>
+              <w:t>2:cloud</w:t>
+            </w:r>
+            <w:proofErr w:type="gramEnd"/>
+            <w:r>
+              <w:t xml:space="preserve">         </w:t>
             </w:r>
           </w:p>
         </w:tc>
@@ -359,8 +743,10 @@
           </w:p>
           <w:p>
             <w:r>
+              <w:lastRenderedPageBreak/>
               <w:t>3</w:t>
             </w:r>
+            <w:proofErr w:type="gramStart"/>
             <w:r>
               <w:rPr>
                 <w:vertAlign w:val="superscript"/>
@@ -368,16 +754,21 @@
               <w:t>rd</w:t>
             </w:r>
             <w:r>
-              <w:t xml:space="preserve">  time getting errors</w:t>
-            </w:r>
-          </w:p>
-        </w:tc>
-        <w:tc>
-          <w:tcPr>
-            <w:tcW w:w="3117" w:type="dxa"/>
-          </w:tcPr>
-          <w:p>
-            <w:r>
+              <w:t xml:space="preserve">  time</w:t>
+            </w:r>
+            <w:proofErr w:type="gramEnd"/>
+            <w:r>
+              <w:t xml:space="preserve"> getting errors</w:t>
+            </w:r>
+          </w:p>
+        </w:tc>
+        <w:tc>
+          <w:tcPr>
+            <w:tcW w:w="3117" w:type="dxa"/>
+          </w:tcPr>
+          <w:p>
+            <w:r>
+              <w:lastRenderedPageBreak/>
               <w:t>Fast ~1min for 24 prompts</w:t>
             </w:r>
           </w:p>
@@ -604,7 +995,27 @@
         </w:tc>
       </w:tr>
     </w:tbl>
-    <w:p/>
+    <w:p>
+      <w:pPr>
+        <w:spacing w:after="0"/>
+      </w:pPr>
+    </w:p>
+    <w:p>
+      <w:pPr>
+        <w:spacing w:after="0"/>
+      </w:pPr>
+      <w:r>
+        <w:t xml:space="preserve">All the AI tools will generate Json errors sometimes. I need to add more </w:t>
+      </w:r>
+      <w:proofErr w:type="gramStart"/>
+      <w:r>
+        <w:t>debug</w:t>
+      </w:r>
+      <w:proofErr w:type="gramEnd"/>
+      <w:r>
+        <w:t xml:space="preserve">. </w:t>
+      </w:r>
+    </w:p>
     <w:sectPr>
       <w:pgSz w:w="12240" w:h="15840"/>
       <w:pgMar w:top="1440" w:right="1440" w:bottom="1440" w:left="1440" w:header="720" w:footer="720" w:gutter="0"/>
@@ -1043,7 +1454,6 @@
     <w:next w:val="Normal"/>
     <w:link w:val="Heading2Char"/>
     <w:uiPriority w:val="9"/>
-    <w:semiHidden/>
     <w:unhideWhenUsed/>
     <w:qFormat/>
     <w:rsid w:val="00E30809"/>
@@ -1260,7 +1670,6 @@
     <w:basedOn w:val="DefaultParagraphFont"/>
     <w:link w:val="Heading2"/>
     <w:uiPriority w:val="9"/>
-    <w:semiHidden/>
     <w:rsid w:val="00E30809"/>
     <w:rPr>
       <w:rFonts w:asciiTheme="majorHAnsi" w:eastAsiaTheme="majorEastAsia" w:hAnsiTheme="majorHAnsi" w:cstheme="majorBidi"/>

</xml_diff>

<commit_message>
Added workflow image_netayume_lumina_t2i_mod.json Anime
</commit_message>
<xml_diff>
--- a/ComfyUI GUI Testing.docx
+++ b/ComfyUI GUI Testing.docx
@@ -89,14 +89,14 @@
         <w:tblLook w:val="04A0" w:firstRow="1" w:lastRow="0" w:firstColumn="1" w:lastColumn="0" w:noHBand="0" w:noVBand="1"/>
       </w:tblPr>
       <w:tblGrid>
-        <w:gridCol w:w="3295"/>
-        <w:gridCol w:w="3028"/>
-        <w:gridCol w:w="3027"/>
+        <w:gridCol w:w="4135"/>
+        <w:gridCol w:w="2585"/>
+        <w:gridCol w:w="2630"/>
       </w:tblGrid>
       <w:tr>
         <w:tc>
           <w:tcPr>
-            <w:tcW w:w="3295" w:type="dxa"/>
+            <w:tcW w:w="4135" w:type="dxa"/>
           </w:tcPr>
           <w:p>
             <w:r>
@@ -106,7 +106,7 @@
         </w:tc>
         <w:tc>
           <w:tcPr>
-            <w:tcW w:w="3028" w:type="dxa"/>
+            <w:tcW w:w="2585" w:type="dxa"/>
           </w:tcPr>
           <w:p>
             <w:r>
@@ -116,7 +116,7 @@
         </w:tc>
         <w:tc>
           <w:tcPr>
-            <w:tcW w:w="3027" w:type="dxa"/>
+            <w:tcW w:w="2630" w:type="dxa"/>
           </w:tcPr>
           <w:p>
             <w:r>
@@ -128,7 +128,7 @@
       <w:tr>
         <w:tc>
           <w:tcPr>
-            <w:tcW w:w="3295" w:type="dxa"/>
+            <w:tcW w:w="4135" w:type="dxa"/>
           </w:tcPr>
           <w:p>
             <w:r>
@@ -143,7 +143,7 @@
         </w:tc>
         <w:tc>
           <w:tcPr>
-            <w:tcW w:w="3028" w:type="dxa"/>
+            <w:tcW w:w="2585" w:type="dxa"/>
           </w:tcPr>
           <w:p>
             <w:r>
@@ -153,7 +153,7 @@
         </w:tc>
         <w:tc>
           <w:tcPr>
-            <w:tcW w:w="3027" w:type="dxa"/>
+            <w:tcW w:w="2630" w:type="dxa"/>
           </w:tcPr>
           <w:p>
             <w:r>
@@ -165,7 +165,7 @@
       <w:tr>
         <w:tc>
           <w:tcPr>
-            <w:tcW w:w="3295" w:type="dxa"/>
+            <w:tcW w:w="4135" w:type="dxa"/>
           </w:tcPr>
           <w:p>
             <w:proofErr w:type="spellStart"/>
@@ -177,7 +177,7 @@
         </w:tc>
         <w:tc>
           <w:tcPr>
-            <w:tcW w:w="3028" w:type="dxa"/>
+            <w:tcW w:w="2585" w:type="dxa"/>
           </w:tcPr>
           <w:p>
             <w:r>
@@ -190,7 +190,7 @@
         </w:tc>
         <w:tc>
           <w:tcPr>
-            <w:tcW w:w="3027" w:type="dxa"/>
+            <w:tcW w:w="2630" w:type="dxa"/>
           </w:tcPr>
           <w:p>
             <w:r>
@@ -211,7 +211,7 @@
       <w:tr>
         <w:tc>
           <w:tcPr>
-            <w:tcW w:w="3295" w:type="dxa"/>
+            <w:tcW w:w="4135" w:type="dxa"/>
           </w:tcPr>
           <w:p>
             <w:proofErr w:type="spellStart"/>
@@ -228,13 +228,142 @@
         </w:tc>
         <w:tc>
           <w:tcPr>
-            <w:tcW w:w="3028" w:type="dxa"/>
+            <w:tcW w:w="2585" w:type="dxa"/>
+          </w:tcPr>
+          <w:p>
+            <w:r>
+              <w:t>Work, some image errors</w:t>
+            </w:r>
+          </w:p>
+        </w:tc>
+        <w:tc>
+          <w:tcPr>
+            <w:tcW w:w="2630" w:type="dxa"/>
+          </w:tcPr>
+          <w:p>
+            <w:r>
+              <w:t>Images are mostly good, ~5sec</w:t>
+            </w:r>
+          </w:p>
+        </w:tc>
+      </w:tr>
+      <w:tr>
+        <w:tc>
+          <w:tcPr>
+            <w:tcW w:w="4135" w:type="dxa"/>
+          </w:tcPr>
+          <w:p>
+            <w:r>
+              <w:t>SDXLturbo_Quick2.json</w:t>
+            </w:r>
+          </w:p>
+        </w:tc>
+        <w:tc>
+          <w:tcPr>
+            <w:tcW w:w="2585" w:type="dxa"/>
+          </w:tcPr>
+          <w:p>
+            <w:r>
+              <w:t>Work, some image errors</w:t>
+            </w:r>
+            <w:r>
+              <w:t xml:space="preserve">, distortions in hands and faces. </w:t>
+            </w:r>
+          </w:p>
+        </w:tc>
+        <w:tc>
+          <w:tcPr>
+            <w:tcW w:w="2630" w:type="dxa"/>
+          </w:tcPr>
+          <w:p>
+            <w:r>
+              <w:t>Images most</w:t>
+            </w:r>
+            <w:r>
+              <w:t>ly</w:t>
+            </w:r>
+            <w:r>
+              <w:t xml:space="preserve"> good, </w:t>
+            </w:r>
+            <w:r>
+              <w:t>Fast, 0.5sec per image</w:t>
+            </w:r>
+          </w:p>
+        </w:tc>
+      </w:tr>
+      <w:tr>
+        <w:tc>
+          <w:tcPr>
+            <w:tcW w:w="4135" w:type="dxa"/>
+          </w:tcPr>
+          <w:p>
+            <w:r>
+              <w:t xml:space="preserve">Qwen Image </w:t>
+            </w:r>
+            <w:proofErr w:type="spellStart"/>
+            <w:r>
+              <w:t>Rapid.json</w:t>
+            </w:r>
+            <w:proofErr w:type="spellEnd"/>
+          </w:p>
+        </w:tc>
+        <w:tc>
+          <w:tcPr>
+            <w:tcW w:w="2585" w:type="dxa"/>
+          </w:tcPr>
+          <w:p>
+            <w:r>
+              <w:t>Works, rare image errors</w:t>
+            </w:r>
+          </w:p>
+        </w:tc>
+        <w:tc>
+          <w:tcPr>
+            <w:tcW w:w="2630" w:type="dxa"/>
+          </w:tcPr>
+          <w:p>
+            <w:r>
+              <w:t xml:space="preserve">Image </w:t>
+            </w:r>
+            <w:proofErr w:type="gramStart"/>
+            <w:r>
+              <w:t>look</w:t>
+            </w:r>
+            <w:proofErr w:type="gramEnd"/>
+            <w:r>
+              <w:t xml:space="preserve"> good, </w:t>
+            </w:r>
+            <w:r>
+              <w:t>~9sec</w:t>
+            </w:r>
+          </w:p>
+        </w:tc>
+      </w:tr>
+      <w:tr>
+        <w:tc>
+          <w:tcPr>
+            <w:tcW w:w="4135" w:type="dxa"/>
+          </w:tcPr>
+          <w:p>
+            <w:r>
+              <w:t>image_netayume_lumina_t2i_</w:t>
+            </w:r>
+            <w:proofErr w:type="gramStart"/>
+            <w:r>
+              <w:t>ex.json</w:t>
+            </w:r>
+            <w:proofErr w:type="gramEnd"/>
+          </w:p>
+        </w:tc>
+        <w:tc>
+          <w:tcPr>
+            <w:tcW w:w="2585" w:type="dxa"/>
           </w:tcPr>
           <w:p/>
         </w:tc>
         <w:tc>
           <w:tcPr>
-            <w:tcW w:w="3027" w:type="dxa"/>
+            <w:tcW w:w="2630" w:type="dxa"/>
           </w:tcPr>
           <w:p/>
         </w:tc>
@@ -242,72 +371,19 @@
       <w:tr>
         <w:tc>
           <w:tcPr>
-            <w:tcW w:w="3295" w:type="dxa"/>
-          </w:tcPr>
-          <w:p>
-            <w:r>
-              <w:t>SDXLturbo_Quick2.json</w:t>
-            </w:r>
-          </w:p>
-        </w:tc>
-        <w:tc>
-          <w:tcPr>
-            <w:tcW w:w="3028" w:type="dxa"/>
+            <w:tcW w:w="4135" w:type="dxa"/>
           </w:tcPr>
           <w:p/>
         </w:tc>
         <w:tc>
           <w:tcPr>
-            <w:tcW w:w="3027" w:type="dxa"/>
+            <w:tcW w:w="2585" w:type="dxa"/>
           </w:tcPr>
           <w:p/>
         </w:tc>
-      </w:tr>
-      <w:tr>
-        <w:tc>
-          <w:tcPr>
-            <w:tcW w:w="3295" w:type="dxa"/>
-          </w:tcPr>
-          <w:p>
-            <w:r>
-              <w:t xml:space="preserve">Qwen Image </w:t>
-            </w:r>
-            <w:proofErr w:type="spellStart"/>
-            <w:r>
-              <w:t>Rapid.json</w:t>
-            </w:r>
-            <w:proofErr w:type="spellEnd"/>
-          </w:p>
-        </w:tc>
-        <w:tc>
-          <w:tcPr>
-            <w:tcW w:w="3028" w:type="dxa"/>
-          </w:tcPr>
-          <w:p/>
-        </w:tc>
-        <w:tc>
-          <w:tcPr>
-            <w:tcW w:w="3027" w:type="dxa"/>
-          </w:tcPr>
-          <w:p/>
-        </w:tc>
-      </w:tr>
-      <w:tr>
-        <w:tc>
-          <w:tcPr>
-            <w:tcW w:w="3295" w:type="dxa"/>
-          </w:tcPr>
-          <w:p/>
-        </w:tc>
-        <w:tc>
-          <w:tcPr>
-            <w:tcW w:w="3028" w:type="dxa"/>
-          </w:tcPr>
-          <w:p/>
-        </w:tc>
-        <w:tc>
-          <w:tcPr>
-            <w:tcW w:w="3027" w:type="dxa"/>
+        <w:tc>
+          <w:tcPr>
+            <w:tcW w:w="2630" w:type="dxa"/>
           </w:tcPr>
           <w:p/>
         </w:tc>
@@ -650,6 +726,7 @@
           </w:tcPr>
           <w:p>
             <w:r>
+              <w:lastRenderedPageBreak/>
               <w:t xml:space="preserve">qwen3-coder:480b-cloud   </w:t>
             </w:r>
           </w:p>
@@ -743,7 +820,6 @@
           </w:p>
           <w:p>
             <w:r>
-              <w:lastRenderedPageBreak/>
               <w:t>3</w:t>
             </w:r>
             <w:proofErr w:type="gramStart"/>
@@ -768,7 +844,6 @@
           </w:tcPr>
           <w:p>
             <w:r>
-              <w:lastRenderedPageBreak/>
               <w:t>Fast ~1min for 24 prompts</w:t>
             </w:r>
           </w:p>

</xml_diff>

<commit_message>
Added Style selection to main window and batch mode, updated readme
</commit_message>
<xml_diff>
--- a/ComfyUI GUI Testing.docx
+++ b/ComfyUI GUI Testing.docx
@@ -7,13 +7,8 @@
         <w:pStyle w:val="Title"/>
         <w:spacing w:after="0"/>
       </w:pPr>
-      <w:proofErr w:type="spellStart"/>
       <w:r>
-        <w:t>ComfyUI</w:t>
-      </w:r>
-      <w:proofErr w:type="spellEnd"/>
-      <w:r>
-        <w:t xml:space="preserve"> GUI Testing</w:t>
+        <w:t>ComfyUI GUI Testing</w:t>
       </w:r>
     </w:p>
     <w:p>
@@ -89,14 +84,14 @@
         <w:tblLook w:val="04A0" w:firstRow="1" w:lastRow="0" w:firstColumn="1" w:lastColumn="0" w:noHBand="0" w:noVBand="1"/>
       </w:tblPr>
       <w:tblGrid>
-        <w:gridCol w:w="4135"/>
-        <w:gridCol w:w="2585"/>
-        <w:gridCol w:w="2630"/>
+        <w:gridCol w:w="4284"/>
+        <w:gridCol w:w="2518"/>
+        <w:gridCol w:w="2548"/>
       </w:tblGrid>
       <w:tr>
         <w:tc>
           <w:tcPr>
-            <w:tcW w:w="4135" w:type="dxa"/>
+            <w:tcW w:w="4284" w:type="dxa"/>
           </w:tcPr>
           <w:p>
             <w:r>
@@ -106,7 +101,7 @@
         </w:tc>
         <w:tc>
           <w:tcPr>
-            <w:tcW w:w="2585" w:type="dxa"/>
+            <w:tcW w:w="2518" w:type="dxa"/>
           </w:tcPr>
           <w:p>
             <w:r>
@@ -116,7 +111,7 @@
         </w:tc>
         <w:tc>
           <w:tcPr>
-            <w:tcW w:w="2630" w:type="dxa"/>
+            <w:tcW w:w="2548" w:type="dxa"/>
           </w:tcPr>
           <w:p>
             <w:r>
@@ -128,22 +123,17 @@
       <w:tr>
         <w:tc>
           <w:tcPr>
-            <w:tcW w:w="4135" w:type="dxa"/>
-          </w:tcPr>
-          <w:p>
-            <w:r>
-              <w:t>image_z_image_turbo_t</w:t>
-            </w:r>
-            <w:proofErr w:type="gramStart"/>
-            <w:r>
-              <w:t>1.json</w:t>
-            </w:r>
-            <w:proofErr w:type="gramEnd"/>
-          </w:p>
-        </w:tc>
-        <w:tc>
-          <w:tcPr>
-            <w:tcW w:w="2585" w:type="dxa"/>
+            <w:tcW w:w="4284" w:type="dxa"/>
+          </w:tcPr>
+          <w:p>
+            <w:r>
+              <w:t>image_z_image_turbo_t1.json</w:t>
+            </w:r>
+          </w:p>
+        </w:tc>
+        <w:tc>
+          <w:tcPr>
+            <w:tcW w:w="2518" w:type="dxa"/>
           </w:tcPr>
           <w:p>
             <w:r>
@@ -153,7 +143,7 @@
         </w:tc>
         <w:tc>
           <w:tcPr>
-            <w:tcW w:w="2630" w:type="dxa"/>
+            <w:tcW w:w="2548" w:type="dxa"/>
           </w:tcPr>
           <w:p>
             <w:r>
@@ -165,19 +155,17 @@
       <w:tr>
         <w:tc>
           <w:tcPr>
-            <w:tcW w:w="4135" w:type="dxa"/>
-          </w:tcPr>
-          <w:p>
-            <w:proofErr w:type="spellStart"/>
+            <w:tcW w:w="4284" w:type="dxa"/>
+          </w:tcPr>
+          <w:p>
             <w:r>
               <w:t>JuggernautXL.json</w:t>
             </w:r>
-            <w:proofErr w:type="spellEnd"/>
-          </w:p>
-        </w:tc>
-        <w:tc>
-          <w:tcPr>
-            <w:tcW w:w="2585" w:type="dxa"/>
+          </w:p>
+        </w:tc>
+        <w:tc>
+          <w:tcPr>
+            <w:tcW w:w="2518" w:type="dxa"/>
           </w:tcPr>
           <w:p>
             <w:r>
@@ -190,7 +178,7 @@
         </w:tc>
         <w:tc>
           <w:tcPr>
-            <w:tcW w:w="2630" w:type="dxa"/>
+            <w:tcW w:w="2548" w:type="dxa"/>
           </w:tcPr>
           <w:p>
             <w:r>
@@ -211,24 +199,17 @@
       <w:tr>
         <w:tc>
           <w:tcPr>
-            <w:tcW w:w="4135" w:type="dxa"/>
-          </w:tcPr>
-          <w:p>
-            <w:proofErr w:type="spellStart"/>
-            <w:r>
-              <w:t>flux_</w:t>
-            </w:r>
-            <w:proofErr w:type="gramStart"/>
-            <w:r>
-              <w:t>quick.json</w:t>
-            </w:r>
-            <w:proofErr w:type="spellEnd"/>
-            <w:proofErr w:type="gramEnd"/>
-          </w:p>
-        </w:tc>
-        <w:tc>
-          <w:tcPr>
-            <w:tcW w:w="2585" w:type="dxa"/>
+            <w:tcW w:w="4284" w:type="dxa"/>
+          </w:tcPr>
+          <w:p>
+            <w:r>
+              <w:t>flux_quick.json</w:t>
+            </w:r>
+          </w:p>
+        </w:tc>
+        <w:tc>
+          <w:tcPr>
+            <w:tcW w:w="2518" w:type="dxa"/>
           </w:tcPr>
           <w:p>
             <w:r>
@@ -238,7 +219,7 @@
         </w:tc>
         <w:tc>
           <w:tcPr>
-            <w:tcW w:w="2630" w:type="dxa"/>
+            <w:tcW w:w="2548" w:type="dxa"/>
           </w:tcPr>
           <w:p>
             <w:r>
@@ -250,7 +231,7 @@
       <w:tr>
         <w:tc>
           <w:tcPr>
-            <w:tcW w:w="4135" w:type="dxa"/>
+            <w:tcW w:w="4284" w:type="dxa"/>
           </w:tcPr>
           <w:p>
             <w:r>
@@ -260,7 +241,7 @@
         </w:tc>
         <w:tc>
           <w:tcPr>
-            <w:tcW w:w="2585" w:type="dxa"/>
+            <w:tcW w:w="2518" w:type="dxa"/>
           </w:tcPr>
           <w:p>
             <w:r>
@@ -273,7 +254,7 @@
         </w:tc>
         <w:tc>
           <w:tcPr>
-            <w:tcW w:w="2630" w:type="dxa"/>
+            <w:tcW w:w="2548" w:type="dxa"/>
           </w:tcPr>
           <w:p>
             <w:r>
@@ -294,22 +275,17 @@
       <w:tr>
         <w:tc>
           <w:tcPr>
-            <w:tcW w:w="4135" w:type="dxa"/>
-          </w:tcPr>
-          <w:p>
-            <w:r>
-              <w:t xml:space="preserve">Qwen Image </w:t>
-            </w:r>
-            <w:proofErr w:type="spellStart"/>
-            <w:r>
-              <w:t>Rapid.json</w:t>
-            </w:r>
-            <w:proofErr w:type="spellEnd"/>
-          </w:p>
-        </w:tc>
-        <w:tc>
-          <w:tcPr>
-            <w:tcW w:w="2585" w:type="dxa"/>
+            <w:tcW w:w="4284" w:type="dxa"/>
+          </w:tcPr>
+          <w:p>
+            <w:r>
+              <w:t>Qwen Image Rapid.json</w:t>
+            </w:r>
+          </w:p>
+        </w:tc>
+        <w:tc>
+          <w:tcPr>
+            <w:tcW w:w="2518" w:type="dxa"/>
           </w:tcPr>
           <w:p>
             <w:r>
@@ -319,19 +295,11 @@
         </w:tc>
         <w:tc>
           <w:tcPr>
-            <w:tcW w:w="2630" w:type="dxa"/>
-          </w:tcPr>
-          <w:p>
-            <w:r>
-              <w:t xml:space="preserve">Image </w:t>
-            </w:r>
-            <w:proofErr w:type="gramStart"/>
-            <w:r>
-              <w:t>look</w:t>
-            </w:r>
-            <w:proofErr w:type="gramEnd"/>
-            <w:r>
-              <w:t xml:space="preserve"> good, </w:t>
+            <w:tcW w:w="2548" w:type="dxa"/>
+          </w:tcPr>
+          <w:p>
+            <w:r>
+              <w:t xml:space="preserve">Image look good, </w:t>
             </w:r>
             <w:r>
               <w:t>~9sec</w:t>
@@ -342,50 +310,164 @@
       <w:tr>
         <w:tc>
           <w:tcPr>
-            <w:tcW w:w="4135" w:type="dxa"/>
-          </w:tcPr>
-          <w:p>
-            <w:r>
-              <w:t>image_netayume_lumina_t2i_</w:t>
-            </w:r>
-            <w:proofErr w:type="gramStart"/>
-            <w:r>
-              <w:t>ex.json</w:t>
-            </w:r>
-            <w:proofErr w:type="gramEnd"/>
-          </w:p>
-        </w:tc>
-        <w:tc>
-          <w:tcPr>
-            <w:tcW w:w="2585" w:type="dxa"/>
-          </w:tcPr>
-          <w:p/>
-        </w:tc>
-        <w:tc>
-          <w:tcPr>
-            <w:tcW w:w="2630" w:type="dxa"/>
-          </w:tcPr>
-          <w:p/>
-        </w:tc>
-      </w:tr>
-      <w:tr>
-        <w:tc>
-          <w:tcPr>
-            <w:tcW w:w="4135" w:type="dxa"/>
-          </w:tcPr>
-          <w:p/>
-        </w:tc>
-        <w:tc>
-          <w:tcPr>
-            <w:tcW w:w="2585" w:type="dxa"/>
-          </w:tcPr>
-          <w:p/>
-        </w:tc>
-        <w:tc>
-          <w:tcPr>
-            <w:tcW w:w="2630" w:type="dxa"/>
-          </w:tcPr>
-          <w:p/>
+            <w:tcW w:w="4284" w:type="dxa"/>
+          </w:tcPr>
+          <w:p>
+            <w:r>
+              <w:t>image_netayume_lumina_t2i_mod.json</w:t>
+            </w:r>
+          </w:p>
+        </w:tc>
+        <w:tc>
+          <w:tcPr>
+            <w:tcW w:w="2518" w:type="dxa"/>
+          </w:tcPr>
+          <w:p>
+            <w:r>
+              <w:t xml:space="preserve">Works, </w:t>
+            </w:r>
+          </w:p>
+        </w:tc>
+        <w:tc>
+          <w:tcPr>
+            <w:tcW w:w="2548" w:type="dxa"/>
+          </w:tcPr>
+          <w:p>
+            <w:r>
+              <w:t>Anime, ~5sec</w:t>
+            </w:r>
+          </w:p>
+        </w:tc>
+      </w:tr>
+      <w:tr>
+        <w:tc>
+          <w:tcPr>
+            <w:tcW w:w="4284" w:type="dxa"/>
+          </w:tcPr>
+          <w:p>
+            <w:r>
+              <w:t>OmniGen2</w:t>
+            </w:r>
+          </w:p>
+        </w:tc>
+        <w:tc>
+          <w:tcPr>
+            <w:tcW w:w="2518" w:type="dxa"/>
+          </w:tcPr>
+          <w:p>
+            <w:r>
+              <w:t>untested</w:t>
+            </w:r>
+          </w:p>
+        </w:tc>
+        <w:tc>
+          <w:tcPr>
+            <w:tcW w:w="2548" w:type="dxa"/>
+          </w:tcPr>
+          <w:p>
+            <w:r>
+              <w:t>Slow ~29sec</w:t>
+            </w:r>
+          </w:p>
+        </w:tc>
+      </w:tr>
+      <w:tr>
+        <w:tc>
+          <w:tcPr>
+            <w:tcW w:w="4284" w:type="dxa"/>
+          </w:tcPr>
+          <w:p>
+            <w:r>
+              <w:t>Chroma1-HD</w:t>
+            </w:r>
+          </w:p>
+        </w:tc>
+        <w:tc>
+          <w:tcPr>
+            <w:tcW w:w="2518" w:type="dxa"/>
+          </w:tcPr>
+          <w:p>
+            <w:r>
+              <w:t>untested</w:t>
+            </w:r>
+          </w:p>
+        </w:tc>
+        <w:tc>
+          <w:tcPr>
+            <w:tcW w:w="2548" w:type="dxa"/>
+          </w:tcPr>
+          <w:p>
+            <w:r>
+              <w:t>Slower, ~18sec</w:t>
+            </w:r>
+          </w:p>
+        </w:tc>
+      </w:tr>
+      <w:tr>
+        <w:tc>
+          <w:tcPr>
+            <w:tcW w:w="4284" w:type="dxa"/>
+          </w:tcPr>
+          <w:p>
+            <w:r>
+              <w:t>HiDream-I1</w:t>
+            </w:r>
+            <w:r>
+              <w:t xml:space="preserve"> Fast</w:t>
+            </w:r>
+          </w:p>
+        </w:tc>
+        <w:tc>
+          <w:tcPr>
+            <w:tcW w:w="2518" w:type="dxa"/>
+          </w:tcPr>
+          <w:p>
+            <w:r>
+              <w:t>Doesn’t work well</w:t>
+            </w:r>
+          </w:p>
+        </w:tc>
+        <w:tc>
+          <w:tcPr>
+            <w:tcW w:w="2548" w:type="dxa"/>
+          </w:tcPr>
+          <w:p>
+            <w:r>
+              <w:t xml:space="preserve">Very slow, </w:t>
+            </w:r>
+          </w:p>
+        </w:tc>
+      </w:tr>
+      <w:tr>
+        <w:tc>
+          <w:tcPr>
+            <w:tcW w:w="4284" w:type="dxa"/>
+          </w:tcPr>
+          <w:p>
+            <w:r>
+              <w:t>Ovis-Image</w:t>
+            </w:r>
+          </w:p>
+        </w:tc>
+        <w:tc>
+          <w:tcPr>
+            <w:tcW w:w="2518" w:type="dxa"/>
+          </w:tcPr>
+          <w:p>
+            <w:r>
+              <w:t xml:space="preserve">Untested, very custom, need Python mod. </w:t>
+            </w:r>
+          </w:p>
+        </w:tc>
+        <w:tc>
+          <w:tcPr>
+            <w:tcW w:w="2548" w:type="dxa"/>
+          </w:tcPr>
+          <w:p>
+            <w:r>
+              <w:t>Images look good, ~9sec</w:t>
+            </w:r>
+          </w:p>
         </w:tc>
       </w:tr>
     </w:tbl>
@@ -449,21 +531,12 @@
                 <w:bCs/>
               </w:rPr>
             </w:pPr>
-            <w:proofErr w:type="spellStart"/>
             <w:r>
               <w:rPr>
                 <w:b/>
                 <w:bCs/>
               </w:rPr>
-              <w:t>Ollama</w:t>
-            </w:r>
-            <w:proofErr w:type="spellEnd"/>
-            <w:r>
-              <w:rPr>
-                <w:b/>
-                <w:bCs/>
-              </w:rPr>
-              <w:t xml:space="preserve"> Model</w:t>
+              <w:t>Ollama Model</w:t>
             </w:r>
           </w:p>
         </w:tc>
@@ -515,15 +588,7 @@
           </w:tcPr>
           <w:p>
             <w:r>
-              <w:t>wizardlm</w:t>
-            </w:r>
-            <w:proofErr w:type="gramStart"/>
-            <w:r>
-              <w:t>2:latest</w:t>
-            </w:r>
-            <w:proofErr w:type="gramEnd"/>
-            <w:r>
-              <w:t xml:space="preserve">         </w:t>
+              <w:t xml:space="preserve">wizardlm2:latest         </w:t>
             </w:r>
           </w:p>
         </w:tc>
@@ -551,15 +616,7 @@
           </w:tcPr>
           <w:p>
             <w:r>
-              <w:t>phi4-</w:t>
-            </w:r>
-            <w:proofErr w:type="gramStart"/>
-            <w:r>
-              <w:t>mini:latest</w:t>
-            </w:r>
-            <w:proofErr w:type="gramEnd"/>
-            <w:r>
-              <w:t xml:space="preserve">         </w:t>
+              <w:t xml:space="preserve">phi4-mini:latest         </w:t>
             </w:r>
           </w:p>
         </w:tc>
@@ -587,6 +644,7 @@
           </w:tcPr>
           <w:p>
             <w:r>
+              <w:lastRenderedPageBreak/>
               <w:t xml:space="preserve">kimi-k2:1t-cloud         </w:t>
             </w:r>
           </w:p>
@@ -622,15 +680,7 @@
           </w:tcPr>
           <w:p>
             <w:r>
-              <w:t>glm-4.</w:t>
-            </w:r>
-            <w:proofErr w:type="gramStart"/>
-            <w:r>
-              <w:t>6:cloud</w:t>
-            </w:r>
-            <w:proofErr w:type="gramEnd"/>
-            <w:r>
-              <w:t xml:space="preserve">            </w:t>
+              <w:t xml:space="preserve">glm-4.6:cloud            </w:t>
             </w:r>
           </w:p>
         </w:tc>
@@ -658,15 +708,7 @@
           </w:tcPr>
           <w:p>
             <w:r>
-              <w:t>minimax-m</w:t>
-            </w:r>
-            <w:proofErr w:type="gramStart"/>
-            <w:r>
-              <w:t>2:cloud</w:t>
-            </w:r>
-            <w:proofErr w:type="gramEnd"/>
-            <w:r>
-              <w:t xml:space="preserve">         </w:t>
+              <w:t xml:space="preserve">minimax-m2:cloud         </w:t>
             </w:r>
           </w:p>
         </w:tc>
@@ -726,7 +768,6 @@
           </w:tcPr>
           <w:p>
             <w:r>
-              <w:lastRenderedPageBreak/>
               <w:t xml:space="preserve">qwen3-coder:480b-cloud   </w:t>
             </w:r>
           </w:p>
@@ -822,7 +863,6 @@
             <w:r>
               <w:t>3</w:t>
             </w:r>
-            <w:proofErr w:type="gramStart"/>
             <w:r>
               <w:rPr>
                 <w:vertAlign w:val="superscript"/>
@@ -830,11 +870,7 @@
               <w:t>rd</w:t>
             </w:r>
             <w:r>
-              <w:t xml:space="preserve">  time</w:t>
-            </w:r>
-            <w:proofErr w:type="gramEnd"/>
-            <w:r>
-              <w:t xml:space="preserve"> getting errors</w:t>
+              <w:t xml:space="preserve">  time getting errors</w:t>
             </w:r>
           </w:p>
         </w:tc>
@@ -1080,15 +1116,7 @@
         <w:spacing w:after="0"/>
       </w:pPr>
       <w:r>
-        <w:t xml:space="preserve">All the AI tools will generate Json errors sometimes. I need to add more </w:t>
-      </w:r>
-      <w:proofErr w:type="gramStart"/>
-      <w:r>
-        <w:t>debug</w:t>
-      </w:r>
-      <w:proofErr w:type="gramEnd"/>
-      <w:r>
-        <w:t xml:space="preserve">. </w:t>
+        <w:t xml:space="preserve">All the AI tools will generate Json errors sometimes. I need to add more debug. </w:t>
       </w:r>
     </w:p>
     <w:sectPr>
@@ -1703,7 +1731,6 @@
   <w:style w:type="character" w:default="1" w:styleId="DefaultParagraphFont">
     <w:name w:val="Default Paragraph Font"/>
     <w:uiPriority w:val="1"/>
-    <w:semiHidden/>
     <w:unhideWhenUsed/>
   </w:style>
   <w:style w:type="table" w:default="1" w:styleId="TableNormal">

</xml_diff>

<commit_message>
Fix regenerate prompt in batch mode
</commit_message>
<xml_diff>
--- a/ComfyUI GUI Testing.docx
+++ b/ComfyUI GUI Testing.docx
@@ -1070,19 +1070,43 @@
           <w:tcPr>
             <w:tcW w:w="3116" w:type="dxa"/>
           </w:tcPr>
-          <w:p/>
-        </w:tc>
-        <w:tc>
-          <w:tcPr>
-            <w:tcW w:w="3117" w:type="dxa"/>
-          </w:tcPr>
-          <w:p/>
-        </w:tc>
-        <w:tc>
-          <w:tcPr>
-            <w:tcW w:w="3117" w:type="dxa"/>
-          </w:tcPr>
-          <w:p/>
+          <w:p>
+            <w:r>
+              <w:t>qwen3-next:80b-cloud</w:t>
+            </w:r>
+          </w:p>
+        </w:tc>
+        <w:tc>
+          <w:tcPr>
+            <w:tcW w:w="3117" w:type="dxa"/>
+          </w:tcPr>
+          <w:p>
+            <w:r>
+              <w:t>1</w:t>
+            </w:r>
+            <w:r>
+              <w:rPr>
+                <w:vertAlign w:val="superscript"/>
+              </w:rPr>
+              <w:t>st</w:t>
+            </w:r>
+            <w:r>
+              <w:t xml:space="preserve"> try worked</w:t>
+            </w:r>
+            <w:r>
+              <w:t xml:space="preserve"> (some errors on prompt re-gen)</w:t>
+            </w:r>
+          </w:p>
+        </w:tc>
+        <w:tc>
+          <w:tcPr>
+            <w:tcW w:w="3117" w:type="dxa"/>
+          </w:tcPr>
+          <w:p>
+            <w:r>
+              <w:t>~2min for 24 prompts</w:t>
+            </w:r>
+          </w:p>
         </w:tc>
       </w:tr>
       <w:tr>

</xml_diff>